<commit_message>
update laporan, kerangka, rancangan kuesioner
</commit_message>
<xml_diff>
--- a/docs/office_files/[v.2.1]Kerangka Penulisan Laporan Tesis.docx
+++ b/docs/office_files/[v.2.1]Kerangka Penulisan Laporan Tesis.docx
@@ -3004,371 +3004,692 @@
       <w:r>
         <w:t>.</w:t>
       </w:r>
+    </w:p>
+    <w:p>
+      <w:r>
+        <w:t>Penelitian tentang Eye-tracking memperlihatkan bahwa distribusi perhatian spontan seseorang  pada layar tidak tersebar secara merata. Jika kita membagi layar menjadi dua bagian yaitu atas dan bawah, lalu bagian kiri atas menerima 40%, bagian kanan atas 20%, bagian kiri bawah 25%, dan bagian kanan bawah hanya 15% dari perhatian pengguna. Oleh karena itu, informasi penting harus ditempatkan pada area dengan perhatian tinggi, dan informasi kurang penting diletakkan pada area perhatian rendah. Seperti kebanyakan hasil psikologi, hal ini tergantung pada budaya masing-masing (Diehl, p.20 2007)</w:t>
+      </w:r>
+    </w:p>
+    <w:tbl>
+      <w:tblPr>
+        <w:tblStyle w:val="TableGrid"/>
+        <w:tblW w:w="0" w:type="auto"/>
+        <w:tblLook w:val="04A0" w:firstRow="1" w:lastRow="0" w:firstColumn="1" w:lastColumn="0" w:noHBand="0" w:noVBand="1"/>
+      </w:tblPr>
+      <w:tblGrid>
+        <w:gridCol w:w="4508"/>
+        <w:gridCol w:w="4508"/>
+      </w:tblGrid>
+      <w:tr>
+        <w:tc>
+          <w:tcPr>
+            <w:tcW w:w="4508" w:type="dxa"/>
+          </w:tcPr>
+          <w:p>
+            <w:pPr>
+              <w:jc w:val="center"/>
+            </w:pPr>
+          </w:p>
+          <w:p>
+            <w:pPr>
+              <w:jc w:val="center"/>
+            </w:pPr>
+          </w:p>
+          <w:p>
+            <w:pPr>
+              <w:jc w:val="center"/>
+            </w:pPr>
+          </w:p>
+          <w:p>
+            <w:pPr>
+              <w:jc w:val="center"/>
+            </w:pPr>
+            <w:r>
+              <w:t>40%</w:t>
+            </w:r>
+          </w:p>
+          <w:p>
+            <w:pPr>
+              <w:jc w:val="center"/>
+            </w:pPr>
+          </w:p>
+          <w:p>
+            <w:pPr>
+              <w:jc w:val="center"/>
+            </w:pPr>
+          </w:p>
+          <w:p>
+            <w:pPr>
+              <w:jc w:val="center"/>
+            </w:pPr>
+          </w:p>
+        </w:tc>
+        <w:tc>
+          <w:tcPr>
+            <w:tcW w:w="4508" w:type="dxa"/>
+          </w:tcPr>
+          <w:p>
+            <w:pPr>
+              <w:jc w:val="center"/>
+            </w:pPr>
+          </w:p>
+          <w:p>
+            <w:pPr>
+              <w:jc w:val="center"/>
+            </w:pPr>
+          </w:p>
+          <w:p>
+            <w:pPr>
+              <w:jc w:val="center"/>
+            </w:pPr>
+          </w:p>
+          <w:p>
+            <w:pPr>
+              <w:jc w:val="center"/>
+            </w:pPr>
+            <w:r>
+              <w:t>20%</w:t>
+            </w:r>
+          </w:p>
+        </w:tc>
+      </w:tr>
+      <w:tr>
+        <w:tc>
+          <w:tcPr>
+            <w:tcW w:w="4508" w:type="dxa"/>
+          </w:tcPr>
+          <w:p>
+            <w:pPr>
+              <w:jc w:val="center"/>
+            </w:pPr>
+          </w:p>
+          <w:p>
+            <w:pPr>
+              <w:jc w:val="center"/>
+            </w:pPr>
+          </w:p>
+          <w:p>
+            <w:pPr>
+              <w:jc w:val="center"/>
+            </w:pPr>
+          </w:p>
+          <w:p>
+            <w:pPr>
+              <w:jc w:val="center"/>
+            </w:pPr>
+            <w:r>
+              <w:t>25%</w:t>
+            </w:r>
+          </w:p>
+          <w:p>
+            <w:pPr>
+              <w:jc w:val="center"/>
+            </w:pPr>
+          </w:p>
+          <w:p>
+            <w:pPr>
+              <w:jc w:val="center"/>
+            </w:pPr>
+          </w:p>
+          <w:p>
+            <w:pPr>
+              <w:jc w:val="center"/>
+            </w:pPr>
+          </w:p>
+          <w:p>
+            <w:pPr>
+              <w:jc w:val="center"/>
+            </w:pPr>
+          </w:p>
+        </w:tc>
+        <w:tc>
+          <w:tcPr>
+            <w:tcW w:w="4508" w:type="dxa"/>
+          </w:tcPr>
+          <w:p>
+            <w:pPr>
+              <w:jc w:val="center"/>
+            </w:pPr>
+          </w:p>
+          <w:p>
+            <w:pPr>
+              <w:jc w:val="center"/>
+            </w:pPr>
+          </w:p>
+          <w:p>
+            <w:pPr>
+              <w:jc w:val="center"/>
+            </w:pPr>
+          </w:p>
+          <w:p>
+            <w:pPr>
+              <w:jc w:val="center"/>
+            </w:pPr>
+            <w:r>
+              <w:t>15%</w:t>
+            </w:r>
+          </w:p>
+        </w:tc>
+      </w:tr>
+    </w:tbl>
+    <w:p/>
+    <w:p/>
+    <w:p>
+      <w:pPr>
+        <w:rPr>
+          <w:b/>
+        </w:rPr>
+      </w:pPr>
+      <w:r>
+        <w:rPr>
+          <w:b/>
+        </w:rPr>
+        <w:t>III.3 Analisis Deteksi Graf dalam Kode Program</w:t>
+      </w:r>
+    </w:p>
+    <w:p>
+      <w:pPr>
+        <w:rPr>
+          <w:b/>
+        </w:rPr>
+      </w:pPr>
+      <w:r>
+        <w:rPr>
+          <w:b/>
+        </w:rPr>
+        <w:tab/>
+        <w:t>III.3.1 Representasi Graf dalam Kode Program</w:t>
+      </w:r>
+    </w:p>
+    <w:p>
+      <w:pPr>
+        <w:rPr>
+          <w:b/>
+        </w:rPr>
+      </w:pPr>
+      <w:r>
+        <w:rPr>
+          <w:b/>
+        </w:rPr>
+        <w:tab/>
+        <w:t xml:space="preserve">III.3.2 </w:t>
+      </w:r>
+      <w:r>
+        <w:rPr>
+          <w:b/>
+        </w:rPr>
+        <w:t>Analisis Kakas Pendukung untuk Deteksi Data Graf</w:t>
+      </w:r>
+    </w:p>
+    <w:p>
+      <w:pPr>
+        <w:rPr>
+          <w:b/>
+        </w:rPr>
+      </w:pPr>
+      <w:r>
+        <w:rPr>
+          <w:b/>
+        </w:rPr>
+        <w:tab/>
+        <w:t>III.3.3 Analisis Metode Deteksi Graf</w:t>
+      </w:r>
+    </w:p>
+    <w:p>
+      <w:pPr>
+        <w:rPr>
+          <w:b/>
+        </w:rPr>
+      </w:pPr>
+      <w:r>
+        <w:rPr>
+          <w:b/>
+        </w:rPr>
+        <w:tab/>
+        <w:t>III.3.4 Analisis Kakas Pendukung untuk Visualisasi Graf</w:t>
+      </w:r>
+    </w:p>
+    <w:p>
+      <w:pPr>
+        <w:rPr>
+          <w:b/>
+        </w:rPr>
+      </w:pPr>
+    </w:p>
+    <w:p>
+      <w:pPr>
+        <w:rPr>
+          <w:b/>
+        </w:rPr>
+      </w:pPr>
+      <w:r>
+        <w:rPr>
+          <w:b/>
+        </w:rPr>
+        <w:t>III.4</w:t>
+      </w:r>
+      <w:r>
+        <w:rPr>
+          <w:b/>
+        </w:rPr>
+        <w:t xml:space="preserve"> </w:t>
+      </w:r>
+      <w:r>
+        <w:rPr>
+          <w:b/>
+        </w:rPr>
+        <w:t>Penunjang</w:t>
+      </w:r>
+      <w:r>
+        <w:rPr>
+          <w:b/>
+        </w:rPr>
+        <w:t xml:space="preserve"> Pengembangan Kakas</w:t>
+      </w:r>
+    </w:p>
+    <w:p>
+      <w:pPr>
+        <w:rPr>
+          <w:b/>
+        </w:rPr>
+      </w:pPr>
+      <w:r>
+        <w:tab/>
+      </w:r>
+      <w:r>
+        <w:rPr>
+          <w:b/>
+        </w:rPr>
+        <w:t>III.4</w:t>
+      </w:r>
+      <w:r>
+        <w:rPr>
+          <w:b/>
+        </w:rPr>
+        <w:t xml:space="preserve">.1 </w:t>
+      </w:r>
+      <w:r>
+        <w:rPr>
+          <w:b/>
+        </w:rPr>
+        <w:t xml:space="preserve">Kebutuhan </w:t>
+      </w:r>
+      <w:r>
+        <w:rPr>
+          <w:b/>
+        </w:rPr>
+        <w:t>Perangkat Lunak</w:t>
+      </w:r>
+    </w:p>
+    <w:p>
+      <w:pPr>
+        <w:rPr>
+          <w:b/>
+        </w:rPr>
+      </w:pPr>
+      <w:r>
+        <w:tab/>
+      </w:r>
+      <w:r>
+        <w:rPr>
+          <w:b/>
+        </w:rPr>
+        <w:t>III.4</w:t>
+      </w:r>
+      <w:r>
+        <w:rPr>
+          <w:b/>
+        </w:rPr>
+        <w:t xml:space="preserve">.2 </w:t>
+      </w:r>
+      <w:r>
+        <w:rPr>
+          <w:b/>
+        </w:rPr>
+        <w:t xml:space="preserve">Kebutuhan </w:t>
+      </w:r>
+      <w:r>
+        <w:rPr>
+          <w:b/>
+        </w:rPr>
+        <w:t>Perangkat Keras</w:t>
+      </w:r>
+    </w:p>
+    <w:p>
+      <w:pPr>
+        <w:rPr>
+          <w:b/>
+          <w:sz w:val="24"/>
+        </w:rPr>
+      </w:pPr>
+      <w:r>
+        <w:rPr>
+          <w:b/>
+          <w:sz w:val="24"/>
+        </w:rPr>
+        <w:br w:type="page"/>
+      </w:r>
+    </w:p>
+    <w:p>
+      <w:pPr>
+        <w:jc w:val="center"/>
+        <w:rPr>
+          <w:b/>
+        </w:rPr>
+      </w:pPr>
+      <w:r>
+        <w:rPr>
+          <w:b/>
+          <w:sz w:val="24"/>
+        </w:rPr>
+        <w:lastRenderedPageBreak/>
+        <w:t>Bab IV Pe</w:t>
+      </w:r>
+      <w:r>
+        <w:rPr>
+          <w:b/>
+          <w:sz w:val="24"/>
+        </w:rPr>
+        <w:t>ngembangan Kakas</w:t>
+      </w:r>
+    </w:p>
+    <w:p>
+      <w:pPr>
+        <w:rPr>
+          <w:b/>
+        </w:rPr>
+      </w:pPr>
+      <w:r>
+        <w:rPr>
+          <w:b/>
+        </w:rPr>
+        <w:t>IV.1 P</w:t>
+      </w:r>
+      <w:r>
+        <w:rPr>
+          <w:b/>
+        </w:rPr>
+        <w:t>roses Visualisasi Data</w:t>
+      </w:r>
+    </w:p>
+    <w:p>
+      <w:pPr>
+        <w:rPr>
+          <w:b/>
+        </w:rPr>
+      </w:pPr>
+      <w:r>
+        <w:rPr>
+          <w:b/>
+        </w:rPr>
+        <w:t xml:space="preserve">IV.2 </w:t>
+      </w:r>
+      <w:r>
+        <w:rPr>
+          <w:b/>
+        </w:rPr>
+        <w:t>Diagram Alur Sistem</w:t>
+      </w:r>
+    </w:p>
+    <w:p>
+      <w:pPr>
+        <w:rPr>
+          <w:b/>
+        </w:rPr>
+      </w:pPr>
+      <w:r>
+        <w:rPr>
+          <w:b/>
+        </w:rPr>
+        <w:t>IV.3 Implementasi Kakas</w:t>
+      </w:r>
+    </w:p>
+    <w:p/>
+    <w:p>
+      <w:pPr>
+        <w:jc w:val="center"/>
+        <w:rPr>
+          <w:b/>
+        </w:rPr>
+      </w:pPr>
+      <w:r>
+        <w:rPr>
+          <w:b/>
+          <w:sz w:val="24"/>
+        </w:rPr>
+        <w:t xml:space="preserve">Bab V </w:t>
+      </w:r>
+      <w:r>
+        <w:rPr>
+          <w:b/>
+          <w:sz w:val="24"/>
+        </w:rPr>
+        <w:t xml:space="preserve">Evaluasi </w:t>
+      </w:r>
+      <w:r>
+        <w:rPr>
+          <w:b/>
+          <w:sz w:val="24"/>
+        </w:rPr>
+        <w:t>Visualisasi</w:t>
+      </w:r>
+    </w:p>
+    <w:p>
+      <w:pPr>
+        <w:rPr>
+          <w:b/>
+        </w:rPr>
+      </w:pPr>
+      <w:r>
+        <w:rPr>
+          <w:b/>
+        </w:rPr>
+        <w:t xml:space="preserve">V.1 </w:t>
+      </w:r>
+      <w:r>
+        <w:rPr>
+          <w:b/>
+        </w:rPr>
+        <w:t>Survei pengguna dengan Kuesioner Online</w:t>
+      </w:r>
+    </w:p>
+    <w:p>
+      <w:r>
+        <w:t xml:space="preserve">As stated above, PAV systems are interactive systems, therefore usability is a key property of those systems </w:t>
+      </w:r>
+      <w:r>
+        <w:fldChar w:fldCharType="begin"/>
+      </w:r>
+      <w:r>
+        <w:instrText xml:space="preserve"> ADDIN ZOTERO_ITEM CSL_CITATION {"citationID":"2mv7nfcdgl","properties":{"formattedCitation":"{\\rtf (Urquiza-Fuentes and Vel\\uc0\\u225{}zquez-Iturbide, 2009)}","plainCitation":"(Urquiza-Fuentes and Velázquez-Iturbide, 2009)"},"citationItems":[{"id":614,"uris":["http://zotero.org/users/3978954/items/VP9WB3KD"],"uri":["http://zotero.org/users/3978954/items/VP9WB3KD"],"itemData":{"id":614,"type":"article-journal","title":"A Survey of Successful Evaluations of Program Visualization and Algorithm Animation Systems","container-title":"ACM Transactions on Computing Education","page":"1-21","volume":"9","issue":"2","source":"CrossRef","DOI":"10.1145/1538234.1538236","ISSN":"19466226","language":"en","author":[{"family":"Urquiza-Fuentes","given":"Jaime"},{"family":"Velázquez-Iturbide","given":"J. Ángel"}],"issued":{"date-parts":[["2009",6,1]]}}}],"schema":"https://github.com/citation-style-language/schema/raw/master/csl-citation.json"} </w:instrText>
+      </w:r>
+      <w:r>
+        <w:fldChar w:fldCharType="separate"/>
+      </w:r>
+      <w:r>
+        <w:rPr>
+          <w:rFonts w:ascii="Calibri" w:hAnsi="Calibri" w:cs="Times New Roman"/>
+          <w:szCs w:val="24"/>
+        </w:rPr>
+        <w:t xml:space="preserve">(Urquiza-Fuentes and Velázquez-Iturbide, </w:t>
+      </w:r>
+      <w:r>
+        <w:rPr>
+          <w:rFonts w:ascii="Calibri" w:hAnsi="Calibri" w:cs="Times New Roman"/>
+          <w:szCs w:val="24"/>
+        </w:rPr>
+        <w:t xml:space="preserve">p.3 </w:t>
+      </w:r>
+      <w:r>
+        <w:rPr>
+          <w:rFonts w:ascii="Calibri" w:hAnsi="Calibri" w:cs="Times New Roman"/>
+          <w:szCs w:val="24"/>
+        </w:rPr>
+        <w:t>2009)</w:t>
+      </w:r>
+      <w:r>
+        <w:fldChar w:fldCharType="end"/>
+      </w:r>
+      <w:r>
+        <w:t xml:space="preserve">. </w:t>
+      </w:r>
+    </w:p>
+    <w:p>
+      <w:r>
+        <w:rPr>
+          <w:highlight w:val="yellow"/>
+        </w:rPr>
+        <w:t>Tahapan untuk melakukan</w:t>
+      </w:r>
+      <w:r>
+        <w:t xml:space="preserve"> survei pada dasarnya ada delapan langkah </w:t>
+      </w:r>
+      <w:r>
+        <w:fldChar w:fldCharType="begin"/>
+      </w:r>
+      <w:r>
+        <w:instrText xml:space="preserve"> ADDIN ZOTERO_ITEM CSL_CITATION {"citationID":"1gtu5hnpck","properties":{"formattedCitation":"(Sue and Ritter, 2007)","plainCitation":"(Sue and Ritter, 2007)"},"citationItems":[{"id":587,"uris":["http://zotero.org/users/3978954/items/7ENZX7WH"],"uri":["http://zotero.org/users/3978954/items/7ENZX7WH"],"itemData":{"id":587,"type":"book","title":"Conducting online surveys","publisher":"Sage Publications","publisher-place":"United States of America","event-place":"United States of America","author":[{"family":"Sue","given":"Valerie M."},{"family":"Ritter","given":"Lois A."}],"issued":{"date-parts":[["2007"]]}}}],"schema":"https://github.com/citation-style-language/schema/raw/master/csl-citation.json"} </w:instrText>
+      </w:r>
+      <w:r>
+        <w:fldChar w:fldCharType="separate"/>
+      </w:r>
+      <w:r>
+        <w:rPr>
+          <w:rFonts w:cs="Times New Roman"/>
+        </w:rPr>
+        <w:t>(Sue d</w:t>
+      </w:r>
+      <w:r>
+        <w:rPr>
+          <w:rFonts w:cs="Times New Roman"/>
+        </w:rPr>
+        <w:t>an</w:t>
+      </w:r>
+      <w:r>
+        <w:rPr>
+          <w:rFonts w:cs="Times New Roman"/>
+        </w:rPr>
+        <w:t xml:space="preserve"> Ritter, 2007)</w:t>
+      </w:r>
+      <w:r>
+        <w:fldChar w:fldCharType="end"/>
+      </w:r>
+      <w:r>
+        <w:t>, yaitu sebagai berikut:</w:t>
+      </w:r>
+    </w:p>
+    <w:p>
+      <w:pPr>
+        <w:pStyle w:val="ListParagraph"/>
+        <w:numPr>
+          <w:ilvl w:val="0"/>
+          <w:numId w:val="12"/>
+        </w:numPr>
+        <w:spacing w:after="0" w:line="360" w:lineRule="auto"/>
+        <w:ind w:left="426"/>
+        <w:jc w:val="both"/>
+      </w:pPr>
+      <w:r>
+        <w:t>Mendefinisikan objektivitas, seperti apa yang ingin diketahui dari pertanyaan yang akan diajukan dan mengapa hal itu perlu. Dipikirkan juga data hasil pertanyaan tersebut akan berguna untuk apa dan siapa.</w:t>
+      </w:r>
+    </w:p>
+    <w:p>
+      <w:pPr>
+        <w:pStyle w:val="ListParagraph"/>
+        <w:numPr>
+          <w:ilvl w:val="0"/>
+          <w:numId w:val="12"/>
+        </w:numPr>
+        <w:spacing w:after="0" w:line="360" w:lineRule="auto"/>
+        <w:ind w:left="426"/>
+        <w:jc w:val="both"/>
+      </w:pPr>
+      <w:r>
+        <w:t>Menentukan populasi dan sampel, seperti strategi pengambilan sampel dengan probabilitas atau non-probabilitas.</w:t>
+      </w:r>
+    </w:p>
+    <w:p>
+      <w:pPr>
+        <w:pStyle w:val="ListParagraph"/>
+        <w:numPr>
+          <w:ilvl w:val="0"/>
+          <w:numId w:val="12"/>
+        </w:numPr>
+        <w:spacing w:after="0" w:line="360" w:lineRule="auto"/>
+        <w:ind w:left="426"/>
+        <w:jc w:val="both"/>
+      </w:pPr>
+      <w:r>
+        <w:t>Merencanakan jadwal dan batasan waktu serta sumber daya yang tersedia.</w:t>
+      </w:r>
+    </w:p>
+    <w:p>
+      <w:pPr>
+        <w:pStyle w:val="ListParagraph"/>
+        <w:numPr>
+          <w:ilvl w:val="0"/>
+          <w:numId w:val="12"/>
+        </w:numPr>
+        <w:spacing w:after="0" w:line="360" w:lineRule="auto"/>
+        <w:ind w:left="426"/>
+        <w:jc w:val="both"/>
+      </w:pPr>
+      <w:r>
+        <w:t>Mendesain pertanyaan survei dan melakukan pretes survei.</w:t>
+      </w:r>
+    </w:p>
+    <w:p>
+      <w:pPr>
+        <w:pStyle w:val="ListParagraph"/>
+        <w:numPr>
+          <w:ilvl w:val="0"/>
+          <w:numId w:val="12"/>
+        </w:numPr>
+        <w:spacing w:after="0" w:line="360" w:lineRule="auto"/>
+        <w:ind w:left="426"/>
+        <w:jc w:val="both"/>
+      </w:pPr>
+      <w:r>
+        <w:t>Mulai pengumpulan data.</w:t>
+      </w:r>
+    </w:p>
+    <w:p>
+      <w:pPr>
+        <w:pStyle w:val="ListParagraph"/>
+        <w:numPr>
+          <w:ilvl w:val="0"/>
+          <w:numId w:val="12"/>
+        </w:numPr>
+        <w:spacing w:after="0" w:line="360" w:lineRule="auto"/>
+        <w:ind w:left="426"/>
+        <w:jc w:val="both"/>
+      </w:pPr>
+      <w:r>
+        <w:t>Memanajemen hasil survei, seperti mengolah dan membersihkan data yang kurang sinkron dengan kebutuhan penelitian.</w:t>
+      </w:r>
+    </w:p>
+    <w:p>
+      <w:pPr>
+        <w:pStyle w:val="ListParagraph"/>
+        <w:numPr>
+          <w:ilvl w:val="0"/>
+          <w:numId w:val="12"/>
+        </w:numPr>
+        <w:spacing w:after="0" w:line="360" w:lineRule="auto"/>
+        <w:ind w:left="426"/>
+        <w:jc w:val="both"/>
+      </w:pPr>
+      <w:r>
+        <w:t>Menganalisis data hasil survei.</w:t>
+      </w:r>
+    </w:p>
+    <w:p>
+      <w:r>
+        <w:t>Diseminasi data hasil survei berupa laporan tertulis atau presentasi oral dengan menampilkan visualisasi data.</w:t>
+      </w:r>
       <w:bookmarkStart w:id="0" w:name="_GoBack"/>
       <w:bookmarkEnd w:id="0"/>
     </w:p>
-    <w:p/>
-    <w:p>
-      <w:pPr>
-        <w:rPr>
-          <w:b/>
-        </w:rPr>
-      </w:pPr>
-      <w:r>
-        <w:rPr>
-          <w:b/>
-        </w:rPr>
-        <w:t>III.3 Analisis Deteksi Graf dalam Kode Program</w:t>
-      </w:r>
-    </w:p>
-    <w:p>
-      <w:pPr>
-        <w:rPr>
-          <w:b/>
-        </w:rPr>
-      </w:pPr>
-      <w:r>
-        <w:rPr>
-          <w:b/>
-        </w:rPr>
-        <w:tab/>
-        <w:t>III.3.1 Representasi Graf dalam Kode Program</w:t>
-      </w:r>
-    </w:p>
-    <w:p>
-      <w:pPr>
-        <w:rPr>
-          <w:b/>
-        </w:rPr>
-      </w:pPr>
-      <w:r>
-        <w:rPr>
-          <w:b/>
-        </w:rPr>
-        <w:tab/>
-        <w:t xml:space="preserve">III.3.2 </w:t>
-      </w:r>
-      <w:r>
-        <w:rPr>
-          <w:b/>
-        </w:rPr>
-        <w:t>Analisis Kakas Pendukung untuk Deteksi Data Graf</w:t>
-      </w:r>
-    </w:p>
-    <w:p>
-      <w:pPr>
-        <w:rPr>
-          <w:b/>
-        </w:rPr>
-      </w:pPr>
-      <w:r>
-        <w:rPr>
-          <w:b/>
-        </w:rPr>
-        <w:tab/>
-        <w:t>III.3.3 Analisis Metode Deteksi Graf</w:t>
-      </w:r>
-    </w:p>
-    <w:p>
-      <w:pPr>
-        <w:rPr>
-          <w:b/>
-        </w:rPr>
-      </w:pPr>
-      <w:r>
-        <w:rPr>
-          <w:b/>
-        </w:rPr>
-        <w:tab/>
-        <w:t>III.3.4 Analisis Kakas Pendukung untuk Visualisasi Graf</w:t>
-      </w:r>
-    </w:p>
-    <w:p>
-      <w:pPr>
-        <w:rPr>
-          <w:b/>
-        </w:rPr>
-      </w:pPr>
-    </w:p>
-    <w:p>
-      <w:pPr>
-        <w:rPr>
-          <w:b/>
-        </w:rPr>
-      </w:pPr>
-      <w:r>
-        <w:rPr>
-          <w:b/>
-        </w:rPr>
-        <w:t>III.4</w:t>
-      </w:r>
-      <w:r>
-        <w:rPr>
-          <w:b/>
-        </w:rPr>
-        <w:t xml:space="preserve"> </w:t>
-      </w:r>
-      <w:r>
-        <w:rPr>
-          <w:b/>
-        </w:rPr>
-        <w:t>Penunjang</w:t>
-      </w:r>
-      <w:r>
-        <w:rPr>
-          <w:b/>
-        </w:rPr>
-        <w:t xml:space="preserve"> Pengembangan Kakas</w:t>
-      </w:r>
-    </w:p>
-    <w:p>
-      <w:pPr>
-        <w:rPr>
-          <w:b/>
-        </w:rPr>
-      </w:pPr>
-      <w:r>
-        <w:tab/>
-      </w:r>
-      <w:r>
-        <w:rPr>
-          <w:b/>
-        </w:rPr>
-        <w:t>III.4</w:t>
-      </w:r>
-      <w:r>
-        <w:rPr>
-          <w:b/>
-        </w:rPr>
-        <w:t xml:space="preserve">.1 </w:t>
-      </w:r>
-      <w:r>
-        <w:rPr>
-          <w:b/>
-        </w:rPr>
-        <w:t xml:space="preserve">Kebutuhan </w:t>
-      </w:r>
-      <w:r>
-        <w:rPr>
-          <w:b/>
-        </w:rPr>
-        <w:t>Perangkat Lunak</w:t>
-      </w:r>
-    </w:p>
-    <w:p>
-      <w:pPr>
-        <w:rPr>
-          <w:b/>
-        </w:rPr>
-      </w:pPr>
-      <w:r>
-        <w:tab/>
-      </w:r>
-      <w:r>
-        <w:rPr>
-          <w:b/>
-        </w:rPr>
-        <w:t>III.4</w:t>
-      </w:r>
-      <w:r>
-        <w:rPr>
-          <w:b/>
-        </w:rPr>
-        <w:t xml:space="preserve">.2 </w:t>
-      </w:r>
-      <w:r>
-        <w:rPr>
-          <w:b/>
-        </w:rPr>
-        <w:t xml:space="preserve">Kebutuhan </w:t>
-      </w:r>
-      <w:r>
-        <w:rPr>
-          <w:b/>
-        </w:rPr>
-        <w:t>Perangkat Keras</w:t>
-      </w:r>
-    </w:p>
-    <w:p>
-      <w:pPr>
-        <w:rPr>
-          <w:b/>
-          <w:sz w:val="24"/>
-        </w:rPr>
-      </w:pPr>
-      <w:r>
-        <w:rPr>
-          <w:b/>
-          <w:sz w:val="24"/>
-        </w:rPr>
-        <w:br w:type="page"/>
-      </w:r>
-    </w:p>
-    <w:p>
-      <w:pPr>
-        <w:jc w:val="center"/>
-        <w:rPr>
-          <w:b/>
-        </w:rPr>
-      </w:pPr>
-      <w:r>
-        <w:rPr>
-          <w:b/>
-          <w:sz w:val="24"/>
-        </w:rPr>
-        <w:lastRenderedPageBreak/>
-        <w:t>Bab IV Pe</w:t>
-      </w:r>
-      <w:r>
-        <w:rPr>
-          <w:b/>
-          <w:sz w:val="24"/>
-        </w:rPr>
-        <w:t>ngembangan Kakas</w:t>
-      </w:r>
-    </w:p>
-    <w:p>
-      <w:pPr>
-        <w:rPr>
-          <w:b/>
-        </w:rPr>
-      </w:pPr>
-      <w:r>
-        <w:rPr>
-          <w:b/>
-        </w:rPr>
-        <w:t>IV.1 P</w:t>
-      </w:r>
-      <w:r>
-        <w:rPr>
-          <w:b/>
-        </w:rPr>
-        <w:t>roses Visualisasi Data</w:t>
-      </w:r>
-    </w:p>
-    <w:p>
-      <w:pPr>
-        <w:rPr>
-          <w:b/>
-        </w:rPr>
-      </w:pPr>
-      <w:r>
-        <w:rPr>
-          <w:b/>
-        </w:rPr>
-        <w:t xml:space="preserve">IV.2 </w:t>
-      </w:r>
-      <w:r>
-        <w:rPr>
-          <w:b/>
-        </w:rPr>
-        <w:t>Diagram Alur Sistem</w:t>
-      </w:r>
-    </w:p>
-    <w:p>
-      <w:pPr>
-        <w:rPr>
-          <w:b/>
-        </w:rPr>
-      </w:pPr>
-      <w:r>
-        <w:rPr>
-          <w:b/>
-        </w:rPr>
-        <w:t>IV.3 Implementasi Kakas</w:t>
-      </w:r>
-    </w:p>
-    <w:p/>
-    <w:p>
-      <w:pPr>
-        <w:jc w:val="center"/>
-        <w:rPr>
-          <w:b/>
-        </w:rPr>
-      </w:pPr>
-      <w:r>
-        <w:rPr>
-          <w:b/>
-          <w:sz w:val="24"/>
-        </w:rPr>
-        <w:t xml:space="preserve">Bab V </w:t>
-      </w:r>
-      <w:r>
-        <w:rPr>
-          <w:b/>
-          <w:sz w:val="24"/>
-        </w:rPr>
-        <w:t xml:space="preserve">Evaluasi </w:t>
-      </w:r>
-      <w:r>
-        <w:rPr>
-          <w:b/>
-          <w:sz w:val="24"/>
-        </w:rPr>
-        <w:t>Visualisasi</w:t>
-      </w:r>
-    </w:p>
-    <w:p>
-      <w:pPr>
-        <w:rPr>
-          <w:b/>
-        </w:rPr>
-      </w:pPr>
-      <w:r>
-        <w:rPr>
-          <w:b/>
-        </w:rPr>
-        <w:t xml:space="preserve">V.1 </w:t>
-      </w:r>
-      <w:r>
-        <w:rPr>
-          <w:b/>
-        </w:rPr>
-        <w:t>Survei pengguna dengan Kuesioner Online</w:t>
-      </w:r>
-    </w:p>
-    <w:p>
-      <w:r>
-        <w:t xml:space="preserve">As stated above, PAV systems are interactive systems, therefore usability is a key property of those systems </w:t>
-      </w:r>
-      <w:r>
-        <w:fldChar w:fldCharType="begin"/>
-      </w:r>
-      <w:r>
-        <w:instrText xml:space="preserve"> ADDIN ZOTERO_ITEM CSL_CITATION {"citationID":"2mv7nfcdgl","properties":{"formattedCitation":"{\\rtf (Urquiza-Fuentes and Vel\\uc0\\u225{}zquez-Iturbide, 2009)}","plainCitation":"(Urquiza-Fuentes and Velázquez-Iturbide, 2009)"},"citationItems":[{"id":614,"uris":["http://zotero.org/users/3978954/items/VP9WB3KD"],"uri":["http://zotero.org/users/3978954/items/VP9WB3KD"],"itemData":{"id":614,"type":"article-journal","title":"A Survey of Successful Evaluations of Program Visualization and Algorithm Animation Systems","container-title":"ACM Transactions on Computing Education","page":"1-21","volume":"9","issue":"2","source":"CrossRef","DOI":"10.1145/1538234.1538236","ISSN":"19466226","language":"en","author":[{"family":"Urquiza-Fuentes","given":"Jaime"},{"family":"Velázquez-Iturbide","given":"J. Ángel"}],"issued":{"date-parts":[["2009",6,1]]}}}],"schema":"https://github.com/citation-style-language/schema/raw/master/csl-citation.json"} </w:instrText>
-      </w:r>
-      <w:r>
-        <w:fldChar w:fldCharType="separate"/>
-      </w:r>
-      <w:r>
-        <w:rPr>
-          <w:rFonts w:ascii="Calibri" w:hAnsi="Calibri" w:cs="Times New Roman"/>
-          <w:szCs w:val="24"/>
-        </w:rPr>
-        <w:t xml:space="preserve">(Urquiza-Fuentes and Velázquez-Iturbide, </w:t>
-      </w:r>
-      <w:r>
-        <w:rPr>
-          <w:rFonts w:ascii="Calibri" w:hAnsi="Calibri" w:cs="Times New Roman"/>
-          <w:szCs w:val="24"/>
-        </w:rPr>
-        <w:t xml:space="preserve">p.3 </w:t>
-      </w:r>
-      <w:r>
-        <w:rPr>
-          <w:rFonts w:ascii="Calibri" w:hAnsi="Calibri" w:cs="Times New Roman"/>
-          <w:szCs w:val="24"/>
-        </w:rPr>
-        <w:t>2009)</w:t>
-      </w:r>
-      <w:r>
-        <w:fldChar w:fldCharType="end"/>
-      </w:r>
-      <w:r>
-        <w:t xml:space="preserve">. </w:t>
-      </w:r>
-    </w:p>
-    <w:p/>
     <w:p>
       <w:pPr>
         <w:rPr>
@@ -4780,6 +5101,92 @@
     </w:lvl>
   </w:abstractNum>
   <w:abstractNum w:abstractNumId="10" w15:restartNumberingAfterBreak="0">
+    <w:nsid w:val="61204F3A"/>
+    <w:multiLevelType w:val="hybridMultilevel"/>
+    <w:tmpl w:val="76181028"/>
+    <w:lvl w:ilvl="0" w:tplc="04210019">
+      <w:start w:val="1"/>
+      <w:numFmt w:val="lowerLetter"/>
+      <w:lvlText w:val="%1."/>
+      <w:lvlJc w:val="left"/>
+      <w:pPr>
+        <w:ind w:left="720" w:hanging="360"/>
+      </w:pPr>
+    </w:lvl>
+    <w:lvl w:ilvl="1" w:tplc="04210019" w:tentative="1">
+      <w:start w:val="1"/>
+      <w:numFmt w:val="lowerLetter"/>
+      <w:lvlText w:val="%2."/>
+      <w:lvlJc w:val="left"/>
+      <w:pPr>
+        <w:ind w:left="1440" w:hanging="360"/>
+      </w:pPr>
+    </w:lvl>
+    <w:lvl w:ilvl="2" w:tplc="0421001B" w:tentative="1">
+      <w:start w:val="1"/>
+      <w:numFmt w:val="lowerRoman"/>
+      <w:lvlText w:val="%3."/>
+      <w:lvlJc w:val="right"/>
+      <w:pPr>
+        <w:ind w:left="2160" w:hanging="180"/>
+      </w:pPr>
+    </w:lvl>
+    <w:lvl w:ilvl="3" w:tplc="0421000F" w:tentative="1">
+      <w:start w:val="1"/>
+      <w:numFmt w:val="decimal"/>
+      <w:lvlText w:val="%4."/>
+      <w:lvlJc w:val="left"/>
+      <w:pPr>
+        <w:ind w:left="2880" w:hanging="360"/>
+      </w:pPr>
+    </w:lvl>
+    <w:lvl w:ilvl="4" w:tplc="04210019" w:tentative="1">
+      <w:start w:val="1"/>
+      <w:numFmt w:val="lowerLetter"/>
+      <w:lvlText w:val="%5."/>
+      <w:lvlJc w:val="left"/>
+      <w:pPr>
+        <w:ind w:left="3600" w:hanging="360"/>
+      </w:pPr>
+    </w:lvl>
+    <w:lvl w:ilvl="5" w:tplc="0421001B" w:tentative="1">
+      <w:start w:val="1"/>
+      <w:numFmt w:val="lowerRoman"/>
+      <w:lvlText w:val="%6."/>
+      <w:lvlJc w:val="right"/>
+      <w:pPr>
+        <w:ind w:left="4320" w:hanging="180"/>
+      </w:pPr>
+    </w:lvl>
+    <w:lvl w:ilvl="6" w:tplc="0421000F" w:tentative="1">
+      <w:start w:val="1"/>
+      <w:numFmt w:val="decimal"/>
+      <w:lvlText w:val="%7."/>
+      <w:lvlJc w:val="left"/>
+      <w:pPr>
+        <w:ind w:left="5040" w:hanging="360"/>
+      </w:pPr>
+    </w:lvl>
+    <w:lvl w:ilvl="7" w:tplc="04210019" w:tentative="1">
+      <w:start w:val="1"/>
+      <w:numFmt w:val="lowerLetter"/>
+      <w:lvlText w:val="%8."/>
+      <w:lvlJc w:val="left"/>
+      <w:pPr>
+        <w:ind w:left="5760" w:hanging="360"/>
+      </w:pPr>
+    </w:lvl>
+    <w:lvl w:ilvl="8" w:tplc="0421001B" w:tentative="1">
+      <w:start w:val="1"/>
+      <w:numFmt w:val="lowerRoman"/>
+      <w:lvlText w:val="%9."/>
+      <w:lvlJc w:val="right"/>
+      <w:pPr>
+        <w:ind w:left="6480" w:hanging="180"/>
+      </w:pPr>
+    </w:lvl>
+  </w:abstractNum>
+  <w:abstractNum w:abstractNumId="11" w15:restartNumberingAfterBreak="0">
     <w:nsid w:val="76317C3C"/>
     <w:multiLevelType w:val="hybridMultilevel"/>
     <w:tmpl w:val="E354B282"/>
@@ -4899,6 +5306,9 @@
     <w:abstractNumId w:val="2"/>
   </w:num>
   <w:num w:numId="11">
+    <w:abstractNumId w:val="11"/>
+  </w:num>
+  <w:num w:numId="12">
     <w:abstractNumId w:val="10"/>
   </w:num>
 </w:numbering>

</xml_diff>